<commit_message>
MCT COMPLET, rapport manque plus que requetes sql dans phpmyadmin
</commit_message>
<xml_diff>
--- a/BASE DE DONNEE/RAPPORT BD actuel.docx
+++ b/BASE DE DONNEE/RAPPORT BD actuel.docx
@@ -781,6 +781,7 @@
         </w:p>
       </w:sdtContent>
     </w:sdt>
+    <w:bookmarkStart w:id="0" w:name="_Toc38114308" w:displacedByCustomXml="next"/>
     <w:sdt>
       <w:sdtPr>
         <w:rPr>
@@ -814,6 +815,7 @@
             </w:rPr>
             <w:t>Table des matières</w:t>
           </w:r>
+          <w:bookmarkEnd w:id="0"/>
         </w:p>
         <w:p>
           <w:pPr>
@@ -822,17 +824,13 @@
         </w:p>
         <w:p>
           <w:pPr>
-            <w:pStyle w:val="TM1"/>
+            <w:pStyle w:val="TM2"/>
             <w:tabs>
-              <w:tab w:val="left" w:pos="440"/>
               <w:tab w:val="right" w:leader="dot" w:pos="9062"/>
             </w:tabs>
             <w:rPr>
-              <w:rFonts w:eastAsiaTheme="minorEastAsia"/>
+              <w:rFonts w:cstheme="minorBidi"/>
               <w:noProof/>
-              <w:sz w:val="22"/>
-              <w:szCs w:val="22"/>
-              <w:lang w:eastAsia="fr-FR"/>
             </w:rPr>
           </w:pPr>
           <w:r>
@@ -844,30 +842,15 @@
           <w:r>
             <w:fldChar w:fldCharType="separate"/>
           </w:r>
-          <w:hyperlink w:anchor="_Toc25311704" w:history="1">
+          <w:hyperlink w:anchor="_Toc38114308" w:history="1">
             <w:r>
               <w:rPr>
                 <w:rStyle w:val="Lienhypertexte"/>
+                <w:b/>
+                <w:bCs/>
                 <w:noProof/>
               </w:rPr>
-              <w:t>I.</w:t>
-            </w:r>
-            <w:r>
-              <w:rPr>
-                <w:rFonts w:eastAsiaTheme="minorEastAsia"/>
-                <w:noProof/>
-                <w:sz w:val="22"/>
-                <w:szCs w:val="22"/>
-                <w:lang w:eastAsia="fr-FR"/>
-              </w:rPr>
-              <w:tab/>
-            </w:r>
-            <w:r>
-              <w:rPr>
-                <w:rStyle w:val="Lienhypertexte"/>
-                <w:noProof/>
-              </w:rPr>
-              <w:t>Introduction</w:t>
+              <w:t>Table des matières</w:t>
             </w:r>
             <w:r>
               <w:rPr>
@@ -888,7 +871,7 @@
                 <w:noProof/>
                 <w:webHidden/>
               </w:rPr>
-              <w:instrText xml:space="preserve"> PAGEREF _Toc25311704 \h </w:instrText>
+              <w:instrText xml:space="preserve"> PAGEREF _Toc38114308 \h </w:instrText>
             </w:r>
             <w:r>
               <w:rPr>
@@ -908,7 +891,7 @@
                 <w:noProof/>
                 <w:webHidden/>
               </w:rPr>
-              <w:t>2</w:t>
+              <w:t>1</w:t>
             </w:r>
             <w:r>
               <w:rPr>
@@ -934,13 +917,13 @@
               <w:lang w:eastAsia="fr-FR"/>
             </w:rPr>
           </w:pPr>
-          <w:hyperlink w:anchor="_Toc25311705" w:history="1">
+          <w:hyperlink w:anchor="_Toc38114309" w:history="1">
             <w:r>
               <w:rPr>
                 <w:rStyle w:val="Lienhypertexte"/>
                 <w:noProof/>
               </w:rPr>
-              <w:t>II.</w:t>
+              <w:t>I.</w:t>
             </w:r>
             <w:r>
               <w:rPr>
@@ -957,7 +940,7 @@
                 <w:rStyle w:val="Lienhypertexte"/>
                 <w:noProof/>
               </w:rPr>
-              <w:t>Cahier des charges</w:t>
+              <w:t>Introduction</w:t>
             </w:r>
             <w:r>
               <w:rPr>
@@ -978,7 +961,97 @@
                 <w:noProof/>
                 <w:webHidden/>
               </w:rPr>
-              <w:instrText xml:space="preserve"> PAGEREF _Toc25311705 \h </w:instrText>
+              <w:instrText xml:space="preserve"> PAGEREF _Toc38114309 \h </w:instrText>
+            </w:r>
+            <w:r>
+              <w:rPr>
+                <w:noProof/>
+                <w:webHidden/>
+              </w:rPr>
+            </w:r>
+            <w:r>
+              <w:rPr>
+                <w:noProof/>
+                <w:webHidden/>
+              </w:rPr>
+              <w:fldChar w:fldCharType="separate"/>
+            </w:r>
+            <w:r>
+              <w:rPr>
+                <w:noProof/>
+                <w:webHidden/>
+              </w:rPr>
+              <w:t>2</w:t>
+            </w:r>
+            <w:r>
+              <w:rPr>
+                <w:noProof/>
+                <w:webHidden/>
+              </w:rPr>
+              <w:fldChar w:fldCharType="end"/>
+            </w:r>
+          </w:hyperlink>
+        </w:p>
+        <w:p>
+          <w:pPr>
+            <w:pStyle w:val="TM1"/>
+            <w:tabs>
+              <w:tab w:val="left" w:pos="440"/>
+              <w:tab w:val="right" w:leader="dot" w:pos="9062"/>
+            </w:tabs>
+            <w:rPr>
+              <w:rFonts w:eastAsiaTheme="minorEastAsia"/>
+              <w:noProof/>
+              <w:sz w:val="22"/>
+              <w:szCs w:val="22"/>
+              <w:lang w:eastAsia="fr-FR"/>
+            </w:rPr>
+          </w:pPr>
+          <w:hyperlink w:anchor="_Toc38114310" w:history="1">
+            <w:r>
+              <w:rPr>
+                <w:rStyle w:val="Lienhypertexte"/>
+                <w:noProof/>
+              </w:rPr>
+              <w:t>II.</w:t>
+            </w:r>
+            <w:r>
+              <w:rPr>
+                <w:rFonts w:eastAsiaTheme="minorEastAsia"/>
+                <w:noProof/>
+                <w:sz w:val="22"/>
+                <w:szCs w:val="22"/>
+                <w:lang w:eastAsia="fr-FR"/>
+              </w:rPr>
+              <w:tab/>
+            </w:r>
+            <w:r>
+              <w:rPr>
+                <w:rStyle w:val="Lienhypertexte"/>
+                <w:noProof/>
+              </w:rPr>
+              <w:t>Cahier des charges</w:t>
+            </w:r>
+            <w:r>
+              <w:rPr>
+                <w:noProof/>
+                <w:webHidden/>
+              </w:rPr>
+              <w:tab/>
+            </w:r>
+            <w:r>
+              <w:rPr>
+                <w:noProof/>
+                <w:webHidden/>
+              </w:rPr>
+              <w:fldChar w:fldCharType="begin"/>
+            </w:r>
+            <w:r>
+              <w:rPr>
+                <w:noProof/>
+                <w:webHidden/>
+              </w:rPr>
+              <w:instrText xml:space="preserve"> PAGEREF _Toc38114310 \h </w:instrText>
             </w:r>
             <w:r>
               <w:rPr>
@@ -1024,7 +1097,7 @@
               <w:lang w:eastAsia="fr-FR"/>
             </w:rPr>
           </w:pPr>
-          <w:hyperlink w:anchor="_Toc25311706" w:history="1">
+          <w:hyperlink w:anchor="_Toc38114311" w:history="1">
             <w:r>
               <w:rPr>
                 <w:rStyle w:val="Lienhypertexte"/>
@@ -1040,7 +1113,7 @@
                 <w:szCs w:val="22"/>
                 <w:lang w:eastAsia="fr-FR"/>
               </w:rPr>
-              <w:t xml:space="preserve">    </w:t>
+              <w:tab/>
             </w:r>
             <w:r>
               <w:rPr>
@@ -1068,7 +1141,7 @@
                 <w:noProof/>
                 <w:webHidden/>
               </w:rPr>
-              <w:instrText xml:space="preserve"> PAGEREF _Toc25311706 \h </w:instrText>
+              <w:instrText xml:space="preserve"> PAGEREF _Toc38114311 \h </w:instrText>
             </w:r>
             <w:r>
               <w:rPr>
@@ -1088,7 +1161,7 @@
                 <w:noProof/>
                 <w:webHidden/>
               </w:rPr>
-              <w:t>5</w:t>
+              <w:t>3</w:t>
             </w:r>
             <w:r>
               <w:rPr>
@@ -1114,7 +1187,7 @@
               <w:lang w:eastAsia="fr-FR"/>
             </w:rPr>
           </w:pPr>
-          <w:hyperlink w:anchor="_Toc25311707" w:history="1">
+          <w:hyperlink w:anchor="_Toc38114312" w:history="1">
             <w:r>
               <w:rPr>
                 <w:rStyle w:val="Lienhypertexte"/>
@@ -1130,7 +1203,7 @@
                 <w:szCs w:val="22"/>
                 <w:lang w:eastAsia="fr-FR"/>
               </w:rPr>
-              <w:t xml:space="preserve">    </w:t>
+              <w:tab/>
             </w:r>
             <w:r>
               <w:rPr>
@@ -1158,7 +1231,7 @@
                 <w:noProof/>
                 <w:webHidden/>
               </w:rPr>
-              <w:instrText xml:space="preserve"> PAGEREF _Toc25311707 \h </w:instrText>
+              <w:instrText xml:space="preserve"> PAGEREF _Toc38114312 \h </w:instrText>
             </w:r>
             <w:r>
               <w:rPr>
@@ -1204,7 +1277,7 @@
               <w:lang w:eastAsia="fr-FR"/>
             </w:rPr>
           </w:pPr>
-          <w:hyperlink w:anchor="_Toc25311708" w:history="1">
+          <w:hyperlink w:anchor="_Toc38114313" w:history="1">
             <w:r>
               <w:rPr>
                 <w:rStyle w:val="Lienhypertexte"/>
@@ -1248,7 +1321,7 @@
                 <w:noProof/>
                 <w:webHidden/>
               </w:rPr>
-              <w:instrText xml:space="preserve"> PAGEREF _Toc25311708 \h </w:instrText>
+              <w:instrText xml:space="preserve"> PAGEREF _Toc38114313 \h </w:instrText>
             </w:r>
             <w:r>
               <w:rPr>
@@ -1294,7 +1367,7 @@
               <w:lang w:eastAsia="fr-FR"/>
             </w:rPr>
           </w:pPr>
-          <w:hyperlink w:anchor="_Toc25311709" w:history="1">
+          <w:hyperlink w:anchor="_Toc38114314" w:history="1">
             <w:r>
               <w:rPr>
                 <w:rStyle w:val="Lienhypertexte"/>
@@ -1310,28 +1383,14 @@
                 <w:szCs w:val="22"/>
                 <w:lang w:eastAsia="fr-FR"/>
               </w:rPr>
-              <w:t xml:space="preserve">    </w:t>
+              <w:tab/>
             </w:r>
             <w:r>
               <w:rPr>
                 <w:rStyle w:val="Lienhypertexte"/>
                 <w:noProof/>
               </w:rPr>
-              <w:t>MCT - Modèle conceptuel de</w:t>
-            </w:r>
-            <w:r>
-              <w:rPr>
-                <w:rStyle w:val="Lienhypertexte"/>
-                <w:noProof/>
-              </w:rPr>
-              <w:t>s</w:t>
-            </w:r>
-            <w:r>
-              <w:rPr>
-                <w:rStyle w:val="Lienhypertexte"/>
-                <w:noProof/>
-              </w:rPr>
-              <w:t xml:space="preserve"> traitements</w:t>
+              <w:t>MCT - Modèle conceptuel des traitements</w:t>
             </w:r>
             <w:r>
               <w:rPr>
@@ -1352,7 +1411,7 @@
                 <w:noProof/>
                 <w:webHidden/>
               </w:rPr>
-              <w:instrText xml:space="preserve"> PAGEREF _Toc25311709 \h </w:instrText>
+              <w:instrText xml:space="preserve"> PAGEREF _Toc38114314 \h </w:instrText>
             </w:r>
             <w:r>
               <w:rPr>
@@ -1398,7 +1457,7 @@
               <w:lang w:eastAsia="fr-FR"/>
             </w:rPr>
           </w:pPr>
-          <w:hyperlink w:anchor="_Toc25311710" w:history="1">
+          <w:hyperlink w:anchor="_Toc38114315" w:history="1">
             <w:r>
               <w:rPr>
                 <w:rStyle w:val="Lienhypertexte"/>
@@ -1414,35 +1473,14 @@
                 <w:szCs w:val="22"/>
                 <w:lang w:eastAsia="fr-FR"/>
               </w:rPr>
-              <w:t xml:space="preserve">   </w:t>
+              <w:tab/>
             </w:r>
             <w:r>
               <w:rPr>
                 <w:rStyle w:val="Lienhypertexte"/>
                 <w:noProof/>
               </w:rPr>
-              <w:t>MCD Modèle conceptuel de</w:t>
-            </w:r>
-            <w:r>
-              <w:rPr>
-                <w:rStyle w:val="Lienhypertexte"/>
-                <w:noProof/>
-              </w:rPr>
-              <w:t>s</w:t>
-            </w:r>
-            <w:r>
-              <w:rPr>
-                <w:rStyle w:val="Lienhypertexte"/>
-                <w:noProof/>
-              </w:rPr>
-              <w:t xml:space="preserve"> donnée</w:t>
-            </w:r>
-            <w:r>
-              <w:rPr>
-                <w:rStyle w:val="Lienhypertexte"/>
-                <w:noProof/>
-              </w:rPr>
-              <w:t>s</w:t>
+              <w:t>MCD Modèle conceptuel des données</w:t>
             </w:r>
             <w:r>
               <w:rPr>
@@ -1463,7 +1501,7 @@
                 <w:noProof/>
                 <w:webHidden/>
               </w:rPr>
-              <w:instrText xml:space="preserve"> PAGEREF _Toc25311710 \h </w:instrText>
+              <w:instrText xml:space="preserve"> PAGEREF _Toc38114315 \h </w:instrText>
             </w:r>
             <w:r>
               <w:rPr>
@@ -1509,7 +1547,7 @@
               <w:lang w:eastAsia="fr-FR"/>
             </w:rPr>
           </w:pPr>
-          <w:hyperlink w:anchor="_Toc25311711" w:history="1">
+          <w:hyperlink w:anchor="_Toc38114316" w:history="1">
             <w:r>
               <w:rPr>
                 <w:rStyle w:val="Lienhypertexte"/>
@@ -1525,7 +1563,7 @@
                 <w:szCs w:val="22"/>
                 <w:lang w:eastAsia="fr-FR"/>
               </w:rPr>
-              <w:t xml:space="preserve">  </w:t>
+              <w:tab/>
             </w:r>
             <w:r>
               <w:rPr>
@@ -1553,7 +1591,7 @@
                 <w:noProof/>
                 <w:webHidden/>
               </w:rPr>
-              <w:instrText xml:space="preserve"> PAGEREF _Toc25311711 \h </w:instrText>
+              <w:instrText xml:space="preserve"> PAGEREF _Toc38114316 \h </w:instrText>
             </w:r>
             <w:r>
               <w:rPr>
@@ -1599,7 +1637,7 @@
               <w:lang w:eastAsia="fr-FR"/>
             </w:rPr>
           </w:pPr>
-          <w:hyperlink w:anchor="_Toc25311712" w:history="1">
+          <w:hyperlink w:anchor="_Toc38114317" w:history="1">
             <w:r>
               <w:rPr>
                 <w:rStyle w:val="Lienhypertexte"/>
@@ -1615,7 +1653,7 @@
                 <w:szCs w:val="22"/>
                 <w:lang w:eastAsia="fr-FR"/>
               </w:rPr>
-              <w:t xml:space="preserve">    </w:t>
+              <w:tab/>
             </w:r>
             <w:r>
               <w:rPr>
@@ -1643,7 +1681,7 @@
                 <w:noProof/>
                 <w:webHidden/>
               </w:rPr>
-              <w:instrText xml:space="preserve"> PAGEREF _Toc25311712 \h </w:instrText>
+              <w:instrText xml:space="preserve"> PAGEREF _Toc38114317 \h </w:instrText>
             </w:r>
             <w:r>
               <w:rPr>
@@ -1663,7 +1701,7 @@
                 <w:noProof/>
                 <w:webHidden/>
               </w:rPr>
-              <w:t>16</w:t>
+              <w:t>15</w:t>
             </w:r>
             <w:r>
               <w:rPr>
@@ -1689,7 +1727,7 @@
               <w:lang w:eastAsia="fr-FR"/>
             </w:rPr>
           </w:pPr>
-          <w:hyperlink w:anchor="_Toc25311713" w:history="1">
+          <w:hyperlink w:anchor="_Toc38114318" w:history="1">
             <w:r>
               <w:rPr>
                 <w:rStyle w:val="Lienhypertexte"/>
@@ -1713,14 +1751,7 @@
                 <w:rStyle w:val="Lienhypertexte"/>
                 <w:noProof/>
               </w:rPr>
-              <w:t>Requête</w:t>
-            </w:r>
-            <w:r>
-              <w:rPr>
-                <w:rStyle w:val="Lienhypertexte"/>
-                <w:noProof/>
-              </w:rPr>
-              <w:t>s</w:t>
+              <w:t>Requêtes</w:t>
             </w:r>
             <w:r>
               <w:rPr>
@@ -1749,7 +1780,7 @@
                 <w:noProof/>
                 <w:webHidden/>
               </w:rPr>
-              <w:instrText xml:space="preserve"> PAGEREF _Toc25311713 \h </w:instrText>
+              <w:instrText xml:space="preserve"> PAGEREF _Toc38114318 \h </w:instrText>
             </w:r>
             <w:r>
               <w:rPr>
@@ -1769,277 +1800,7 @@
                 <w:noProof/>
                 <w:webHidden/>
               </w:rPr>
-              <w:t>23</w:t>
-            </w:r>
-            <w:r>
-              <w:rPr>
-                <w:noProof/>
-                <w:webHidden/>
-              </w:rPr>
-              <w:fldChar w:fldCharType="end"/>
-            </w:r>
-          </w:hyperlink>
-        </w:p>
-        <w:p>
-          <w:pPr>
-            <w:pStyle w:val="TM1"/>
-            <w:tabs>
-              <w:tab w:val="left" w:pos="660"/>
-              <w:tab w:val="right" w:leader="dot" w:pos="9062"/>
-            </w:tabs>
-            <w:rPr>
-              <w:rFonts w:eastAsiaTheme="minorEastAsia"/>
-              <w:noProof/>
-              <w:sz w:val="22"/>
-              <w:szCs w:val="22"/>
-              <w:lang w:eastAsia="fr-FR"/>
-            </w:rPr>
-          </w:pPr>
-          <w:hyperlink w:anchor="_Toc25311714" w:history="1">
-            <w:r>
-              <w:rPr>
-                <w:rStyle w:val="Lienhypertexte"/>
-                <w:noProof/>
-              </w:rPr>
-              <w:t>XI.</w:t>
-            </w:r>
-            <w:r>
-              <w:rPr>
-                <w:rFonts w:eastAsiaTheme="minorEastAsia"/>
-                <w:noProof/>
-                <w:sz w:val="22"/>
-                <w:szCs w:val="22"/>
-                <w:lang w:eastAsia="fr-FR"/>
-              </w:rPr>
-              <w:t xml:space="preserve">    </w:t>
-            </w:r>
-            <w:r>
-              <w:rPr>
-                <w:rStyle w:val="Lienhypertexte"/>
-                <w:noProof/>
-              </w:rPr>
-              <w:t>Sécurité</w:t>
-            </w:r>
-            <w:r>
-              <w:rPr>
-                <w:noProof/>
-                <w:webHidden/>
-              </w:rPr>
-              <w:tab/>
-            </w:r>
-            <w:r>
-              <w:rPr>
-                <w:noProof/>
-                <w:webHidden/>
-              </w:rPr>
-              <w:fldChar w:fldCharType="begin"/>
-            </w:r>
-            <w:r>
-              <w:rPr>
-                <w:noProof/>
-                <w:webHidden/>
-              </w:rPr>
-              <w:instrText xml:space="preserve"> PAGEREF _Toc25311714 \h </w:instrText>
-            </w:r>
-            <w:r>
-              <w:rPr>
-                <w:noProof/>
-                <w:webHidden/>
-              </w:rPr>
-            </w:r>
-            <w:r>
-              <w:rPr>
-                <w:noProof/>
-                <w:webHidden/>
-              </w:rPr>
-              <w:fldChar w:fldCharType="separate"/>
-            </w:r>
-            <w:r>
-              <w:rPr>
-                <w:noProof/>
-                <w:webHidden/>
-              </w:rPr>
-              <w:t>26</w:t>
-            </w:r>
-            <w:r>
-              <w:rPr>
-                <w:noProof/>
-                <w:webHidden/>
-              </w:rPr>
-              <w:fldChar w:fldCharType="end"/>
-            </w:r>
-          </w:hyperlink>
-        </w:p>
-        <w:p>
-          <w:pPr>
-            <w:pStyle w:val="TM1"/>
-            <w:tabs>
-              <w:tab w:val="left" w:pos="660"/>
-              <w:tab w:val="right" w:leader="dot" w:pos="9062"/>
-            </w:tabs>
-            <w:rPr>
-              <w:rFonts w:eastAsiaTheme="minorEastAsia"/>
-              <w:noProof/>
-              <w:sz w:val="22"/>
-              <w:szCs w:val="22"/>
-              <w:lang w:eastAsia="fr-FR"/>
-            </w:rPr>
-          </w:pPr>
-          <w:hyperlink w:anchor="_Toc25311715" w:history="1">
-            <w:r>
-              <w:rPr>
-                <w:rStyle w:val="Lienhypertexte"/>
-                <w:noProof/>
-              </w:rPr>
-              <w:t>XII.</w:t>
-            </w:r>
-            <w:r>
-              <w:rPr>
-                <w:rFonts w:eastAsiaTheme="minorEastAsia"/>
-                <w:noProof/>
-                <w:sz w:val="22"/>
-                <w:szCs w:val="22"/>
-                <w:lang w:eastAsia="fr-FR"/>
-              </w:rPr>
-              <w:t xml:space="preserve">   </w:t>
-            </w:r>
-            <w:r>
-              <w:rPr>
-                <w:rStyle w:val="Lienhypertexte"/>
-                <w:noProof/>
-              </w:rPr>
-              <w:t>Conclusion</w:t>
-            </w:r>
-            <w:r>
-              <w:rPr>
-                <w:noProof/>
-                <w:webHidden/>
-              </w:rPr>
-              <w:tab/>
-            </w:r>
-            <w:r>
-              <w:rPr>
-                <w:noProof/>
-                <w:webHidden/>
-              </w:rPr>
-              <w:fldChar w:fldCharType="begin"/>
-            </w:r>
-            <w:r>
-              <w:rPr>
-                <w:noProof/>
-                <w:webHidden/>
-              </w:rPr>
-              <w:instrText xml:space="preserve"> PAGEREF _Toc25311715 \h </w:instrText>
-            </w:r>
-            <w:r>
-              <w:rPr>
-                <w:noProof/>
-                <w:webHidden/>
-              </w:rPr>
-            </w:r>
-            <w:r>
-              <w:rPr>
-                <w:noProof/>
-                <w:webHidden/>
-              </w:rPr>
-              <w:fldChar w:fldCharType="separate"/>
-            </w:r>
-            <w:r>
-              <w:rPr>
-                <w:noProof/>
-                <w:webHidden/>
-              </w:rPr>
-              <w:t>26</w:t>
-            </w:r>
-            <w:r>
-              <w:rPr>
-                <w:noProof/>
-                <w:webHidden/>
-              </w:rPr>
-              <w:fldChar w:fldCharType="end"/>
-            </w:r>
-          </w:hyperlink>
-        </w:p>
-        <w:p>
-          <w:pPr>
-            <w:pStyle w:val="TM1"/>
-            <w:tabs>
-              <w:tab w:val="left" w:pos="660"/>
-              <w:tab w:val="right" w:leader="dot" w:pos="9062"/>
-            </w:tabs>
-            <w:rPr>
-              <w:rFonts w:eastAsiaTheme="minorEastAsia"/>
-              <w:noProof/>
-              <w:sz w:val="22"/>
-              <w:szCs w:val="22"/>
-              <w:lang w:eastAsia="fr-FR"/>
-            </w:rPr>
-          </w:pPr>
-          <w:hyperlink w:anchor="_Toc25311716" w:history="1">
-            <w:r>
-              <w:rPr>
-                <w:rStyle w:val="Lienhypertexte"/>
-                <w:noProof/>
-              </w:rPr>
-              <w:t>XIII.</w:t>
-            </w:r>
-            <w:r>
-              <w:rPr>
-                <w:rFonts w:eastAsiaTheme="minorEastAsia"/>
-                <w:noProof/>
-                <w:sz w:val="22"/>
-                <w:szCs w:val="22"/>
-                <w:lang w:eastAsia="fr-FR"/>
-              </w:rPr>
-              <w:t xml:space="preserve">  </w:t>
-            </w:r>
-            <w:r>
-              <w:rPr>
-                <w:rStyle w:val="Lienhypertexte"/>
-                <w:noProof/>
-              </w:rPr>
-              <w:t>Webographie</w:t>
-            </w:r>
-            <w:r>
-              <w:rPr>
-                <w:noProof/>
-                <w:webHidden/>
-              </w:rPr>
-              <w:tab/>
-            </w:r>
-            <w:r>
-              <w:rPr>
-                <w:noProof/>
-                <w:webHidden/>
-              </w:rPr>
-              <w:fldChar w:fldCharType="begin"/>
-            </w:r>
-            <w:r>
-              <w:rPr>
-                <w:noProof/>
-                <w:webHidden/>
-              </w:rPr>
-              <w:instrText xml:space="preserve"> PAGEREF _Toc25311716 \h </w:instrText>
-            </w:r>
-            <w:r>
-              <w:rPr>
-                <w:noProof/>
-                <w:webHidden/>
-              </w:rPr>
-            </w:r>
-            <w:r>
-              <w:rPr>
-                <w:noProof/>
-                <w:webHidden/>
-              </w:rPr>
-              <w:fldChar w:fldCharType="separate"/>
-            </w:r>
-            <w:r>
-              <w:rPr>
-                <w:noProof/>
-                <w:webHidden/>
-              </w:rPr>
-              <w:t>26</w:t>
+              <w:t>21</w:t>
             </w:r>
             <w:r>
               <w:rPr>
@@ -2065,6 +1826,8 @@
       <w:r>
         <w:br w:type="page"/>
       </w:r>
+      <w:bookmarkStart w:id="1" w:name="_GoBack"/>
+      <w:bookmarkEnd w:id="1"/>
     </w:p>
     <w:p>
       <w:pPr>
@@ -2092,11 +1855,11 @@
       <w:pPr>
         <w:pStyle w:val="Titre1"/>
       </w:pPr>
-      <w:bookmarkStart w:id="0" w:name="_Toc25311704"/>
+      <w:bookmarkStart w:id="2" w:name="_Toc38114309"/>
       <w:r>
         <w:t>Introduction</w:t>
       </w:r>
-      <w:bookmarkEnd w:id="0"/>
+      <w:bookmarkEnd w:id="2"/>
     </w:p>
     <w:p/>
     <w:p>
@@ -2150,11 +1913,11 @@
       <w:pPr>
         <w:pStyle w:val="Titre1"/>
       </w:pPr>
-      <w:bookmarkStart w:id="1" w:name="_Toc25311705"/>
+      <w:bookmarkStart w:id="3" w:name="_Toc38114310"/>
       <w:r>
         <w:t>Cahier des charges</w:t>
       </w:r>
-      <w:bookmarkEnd w:id="1"/>
+      <w:bookmarkEnd w:id="3"/>
     </w:p>
     <w:p/>
     <w:p>
@@ -2516,11 +2279,11 @@
       <w:pPr>
         <w:pStyle w:val="Titre1"/>
       </w:pPr>
-      <w:bookmarkStart w:id="2" w:name="_Toc25311706"/>
+      <w:bookmarkStart w:id="4" w:name="_Toc38114311"/>
       <w:r>
         <w:t>Matrice de flux générale</w:t>
       </w:r>
-      <w:bookmarkEnd w:id="2"/>
+      <w:bookmarkEnd w:id="4"/>
     </w:p>
     <w:p/>
     <w:p>
@@ -3407,8 +3170,6 @@
                 <w:lang w:eastAsia="fr-FR"/>
               </w:rPr>
             </w:pPr>
-            <w:bookmarkStart w:id="3" w:name="_GoBack"/>
-            <w:bookmarkEnd w:id="3"/>
           </w:p>
         </w:tc>
         <w:tc>
@@ -3952,7 +3713,7 @@
                 <w:lang w:eastAsia="fr-FR"/>
               </w:rPr>
             </w:pPr>
-            <w:bookmarkStart w:id="4" w:name="_Hlk38028227"/>
+            <w:bookmarkStart w:id="5" w:name="_Hlk38028227"/>
             <w:r>
               <w:rPr>
                 <w:rFonts w:ascii="Calibri" w:eastAsia="Times New Roman" w:hAnsi="Calibri" w:cs="Calibri"/>
@@ -3973,7 +3734,7 @@
               </w:rPr>
               <w:t> </w:t>
             </w:r>
-            <w:bookmarkEnd w:id="4"/>
+            <w:bookmarkEnd w:id="5"/>
           </w:p>
         </w:tc>
       </w:tr>
@@ -4281,12 +4042,12 @@
       <w:pPr>
         <w:pStyle w:val="Titre1"/>
       </w:pPr>
-      <w:bookmarkStart w:id="5" w:name="_Toc25311707"/>
+      <w:bookmarkStart w:id="6" w:name="_Toc38114312"/>
       <w:r>
         <w:lastRenderedPageBreak/>
         <w:t>Diagramme conceptuel de flux</w:t>
       </w:r>
-      <w:bookmarkEnd w:id="5"/>
+      <w:bookmarkEnd w:id="6"/>
     </w:p>
     <w:p/>
     <w:p>
@@ -4497,12 +4258,12 @@
       <w:pPr>
         <w:pStyle w:val="Titre1"/>
       </w:pPr>
-      <w:bookmarkStart w:id="6" w:name="_Toc25311708"/>
+      <w:bookmarkStart w:id="7" w:name="_Toc38114313"/>
       <w:r>
         <w:lastRenderedPageBreak/>
         <w:t>Dictionnaire des données</w:t>
       </w:r>
-      <w:bookmarkEnd w:id="6"/>
+      <w:bookmarkEnd w:id="7"/>
     </w:p>
     <w:p/>
     <w:p>
@@ -13253,8 +13014,12 @@
         <w:t>Dictionnaire des données</w:t>
       </w:r>
     </w:p>
-    <w:p>
-      <w:pPr>
+    <w:p/>
+    <w:p>
+      <w:pPr>
+        <w:tabs>
+          <w:tab w:val="center" w:pos="4536"/>
+        </w:tabs>
         <w:sectPr>
           <w:footerReference w:type="default" r:id="rId17"/>
           <w:footerReference w:type="first" r:id="rId18"/>
@@ -13271,7 +13036,7 @@
       <w:pPr>
         <w:pStyle w:val="Titre1"/>
       </w:pPr>
-      <w:bookmarkStart w:id="7" w:name="_Toc25311709"/>
+      <w:bookmarkStart w:id="8" w:name="_Toc38114314"/>
       <w:r>
         <w:lastRenderedPageBreak/>
         <w:t>MCT - Modèle conceptuel de</w:t>
@@ -13282,18 +13047,283 @@
       <w:r>
         <w:t xml:space="preserve"> traitements</w:t>
       </w:r>
-      <w:bookmarkEnd w:id="7"/>
-    </w:p>
+      <w:bookmarkEnd w:id="8"/>
+    </w:p>
+    <w:p/>
+    <w:p>
+      <w:r>
+        <w:rPr>
+          <w:noProof/>
+        </w:rPr>
+        <w:drawing>
+          <wp:anchor distT="0" distB="0" distL="114300" distR="114300" simplePos="0" relativeHeight="251679744" behindDoc="1" locked="0" layoutInCell="1" allowOverlap="1" wp14:anchorId="58D80F10" wp14:editId="10B26DA0">
+            <wp:simplePos x="0" y="0"/>
+            <wp:positionH relativeFrom="margin">
+              <wp:align>center</wp:align>
+            </wp:positionH>
+            <wp:positionV relativeFrom="paragraph">
+              <wp:posOffset>12700</wp:posOffset>
+            </wp:positionV>
+            <wp:extent cx="7001382" cy="3419475"/>
+            <wp:effectExtent l="0" t="0" r="9525" b="0"/>
+            <wp:wrapNone/>
+            <wp:docPr id="1" name="Image 1" descr="Une image contenant capture d’écran&#10;&#10;Description générée automatiquement"/>
+            <wp:cNvGraphicFramePr>
+              <a:graphicFrameLocks xmlns:a="http://schemas.openxmlformats.org/drawingml/2006/main" noChangeAspect="1"/>
+            </wp:cNvGraphicFramePr>
+            <a:graphic xmlns:a="http://schemas.openxmlformats.org/drawingml/2006/main">
+              <a:graphicData uri="http://schemas.openxmlformats.org/drawingml/2006/picture">
+                <pic:pic xmlns:pic="http://schemas.openxmlformats.org/drawingml/2006/picture">
+                  <pic:nvPicPr>
+                    <pic:cNvPr id="1" name="hotesponsor.jpeg"/>
+                    <pic:cNvPicPr/>
+                  </pic:nvPicPr>
+                  <pic:blipFill rotWithShape="1">
+                    <a:blip r:embed="rId19">
+                      <a:extLst>
+                        <a:ext uri="{28A0092B-C50C-407E-A947-70E740481C1C}">
+                          <a14:useLocalDpi xmlns:a14="http://schemas.microsoft.com/office/drawing/2010/main" val="0"/>
+                        </a:ext>
+                      </a:extLst>
+                    </a:blip>
+                    <a:srcRect r="63154" b="64612"/>
+                    <a:stretch/>
+                  </pic:blipFill>
+                  <pic:spPr bwMode="auto">
+                    <a:xfrm>
+                      <a:off x="0" y="0"/>
+                      <a:ext cx="7001382" cy="3419475"/>
+                    </a:xfrm>
+                    <a:prstGeom prst="rect">
+                      <a:avLst/>
+                    </a:prstGeom>
+                    <a:ln>
+                      <a:noFill/>
+                    </a:ln>
+                    <a:extLst>
+                      <a:ext uri="{53640926-AAD7-44D8-BBD7-CCE9431645EC}">
+                        <a14:shadowObscured xmlns:a14="http://schemas.microsoft.com/office/drawing/2010/main"/>
+                      </a:ext>
+                    </a:extLst>
+                  </pic:spPr>
+                </pic:pic>
+              </a:graphicData>
+            </a:graphic>
+            <wp14:sizeRelH relativeFrom="margin">
+              <wp14:pctWidth>0</wp14:pctWidth>
+            </wp14:sizeRelH>
+            <wp14:sizeRelV relativeFrom="margin">
+              <wp14:pctHeight>0</wp14:pctHeight>
+            </wp14:sizeRelV>
+          </wp:anchor>
+        </w:drawing>
+      </w:r>
+    </w:p>
+    <w:p/>
+    <w:p>
+      <w:pPr>
+        <w:rPr>
+          <w:noProof/>
+        </w:rPr>
+      </w:pPr>
+    </w:p>
+    <w:p/>
+    <w:p>
+      <w:pPr>
+        <w:jc w:val="center"/>
+        <w:rPr>
+          <w:u w:val="single"/>
+        </w:rPr>
+      </w:pPr>
+    </w:p>
+    <w:p>
+      <w:pPr>
+        <w:jc w:val="center"/>
+        <w:rPr>
+          <w:u w:val="single"/>
+        </w:rPr>
+      </w:pPr>
+    </w:p>
+    <w:p>
+      <w:pPr>
+        <w:jc w:val="center"/>
+        <w:rPr>
+          <w:u w:val="single"/>
+        </w:rPr>
+      </w:pPr>
+    </w:p>
+    <w:p>
+      <w:pPr>
+        <w:jc w:val="center"/>
+        <w:rPr>
+          <w:u w:val="single"/>
+        </w:rPr>
+      </w:pPr>
+    </w:p>
+    <w:p>
+      <w:pPr>
+        <w:jc w:val="center"/>
+        <w:rPr>
+          <w:u w:val="single"/>
+        </w:rPr>
+      </w:pPr>
+    </w:p>
+    <w:p>
+      <w:pPr>
+        <w:jc w:val="center"/>
+        <w:rPr>
+          <w:u w:val="single"/>
+        </w:rPr>
+      </w:pPr>
+    </w:p>
+    <w:p>
+      <w:pPr>
+        <w:jc w:val="center"/>
+        <w:rPr>
+          <w:u w:val="single"/>
+        </w:rPr>
+      </w:pPr>
+    </w:p>
+    <w:p>
+      <w:pPr>
+        <w:jc w:val="center"/>
+        <w:rPr>
+          <w:u w:val="single"/>
+        </w:rPr>
+      </w:pPr>
+    </w:p>
+    <w:p>
+      <w:pPr>
+        <w:jc w:val="center"/>
+        <w:rPr>
+          <w:u w:val="single"/>
+        </w:rPr>
+      </w:pPr>
+    </w:p>
+    <w:p>
+      <w:pPr>
+        <w:jc w:val="center"/>
+        <w:rPr>
+          <w:u w:val="single"/>
+        </w:rPr>
+      </w:pPr>
+    </w:p>
+    <w:p>
+      <w:pPr>
+        <w:jc w:val="center"/>
+        <w:rPr>
+          <w:u w:val="single"/>
+        </w:rPr>
+      </w:pPr>
+      <w:bookmarkStart w:id="9" w:name="_Hlk38114201"/>
+      <w:r>
+        <w:rPr>
+          <w:u w:val="single"/>
+        </w:rPr>
+        <w:t xml:space="preserve">Figure </w:t>
+      </w:r>
+      <w:r>
+        <w:rPr>
+          <w:u w:val="single"/>
+        </w:rPr>
+        <w:t>4</w:t>
+      </w:r>
+      <w:r>
+        <w:rPr>
+          <w:u w:val="single"/>
+        </w:rPr>
+        <w:t xml:space="preserve"> : </w:t>
+      </w:r>
+      <w:r>
+        <w:rPr>
+          <w:u w:val="single"/>
+        </w:rPr>
+        <w:t>MCT Hôte-Sponsor</w:t>
+      </w:r>
+    </w:p>
+    <w:bookmarkEnd w:id="9"/>
     <w:p/>
     <w:p/>
+    <w:p>
+      <w:r>
+        <w:rPr>
+          <w:noProof/>
+        </w:rPr>
+        <w:lastRenderedPageBreak/>
+        <w:drawing>
+          <wp:anchor distT="0" distB="0" distL="114300" distR="114300" simplePos="0" relativeHeight="251680768" behindDoc="1" locked="0" layoutInCell="1" allowOverlap="1" wp14:anchorId="09D46FC2" wp14:editId="0003AD68">
+            <wp:simplePos x="0" y="0"/>
+            <wp:positionH relativeFrom="margin">
+              <wp:align>center</wp:align>
+            </wp:positionH>
+            <wp:positionV relativeFrom="paragraph">
+              <wp:posOffset>5080</wp:posOffset>
+            </wp:positionV>
+            <wp:extent cx="6038850" cy="4876944"/>
+            <wp:effectExtent l="0" t="0" r="0" b="0"/>
+            <wp:wrapNone/>
+            <wp:docPr id="9" name="Image 9" descr="Une image contenant capture d’écran&#10;&#10;Description générée automatiquement"/>
+            <wp:cNvGraphicFramePr>
+              <a:graphicFrameLocks xmlns:a="http://schemas.openxmlformats.org/drawingml/2006/main" noChangeAspect="1"/>
+            </wp:cNvGraphicFramePr>
+            <a:graphic xmlns:a="http://schemas.openxmlformats.org/drawingml/2006/main">
+              <a:graphicData uri="http://schemas.openxmlformats.org/drawingml/2006/picture">
+                <pic:pic xmlns:pic="http://schemas.openxmlformats.org/drawingml/2006/picture">
+                  <pic:nvPicPr>
+                    <pic:cNvPr id="9" name="adminequip.jpeg"/>
+                    <pic:cNvPicPr/>
+                  </pic:nvPicPr>
+                  <pic:blipFill rotWithShape="1">
+                    <a:blip r:embed="rId20">
+                      <a:extLst>
+                        <a:ext uri="{28A0092B-C50C-407E-A947-70E740481C1C}">
+                          <a14:useLocalDpi xmlns:a14="http://schemas.microsoft.com/office/drawing/2010/main" val="0"/>
+                        </a:ext>
+                      </a:extLst>
+                    </a:blip>
+                    <a:srcRect r="57691" b="32805"/>
+                    <a:stretch/>
+                  </pic:blipFill>
+                  <pic:spPr bwMode="auto">
+                    <a:xfrm>
+                      <a:off x="0" y="0"/>
+                      <a:ext cx="6038850" cy="4876944"/>
+                    </a:xfrm>
+                    <a:prstGeom prst="rect">
+                      <a:avLst/>
+                    </a:prstGeom>
+                    <a:ln>
+                      <a:noFill/>
+                    </a:ln>
+                    <a:extLst>
+                      <a:ext uri="{53640926-AAD7-44D8-BBD7-CCE9431645EC}">
+                        <a14:shadowObscured xmlns:a14="http://schemas.microsoft.com/office/drawing/2010/main"/>
+                      </a:ext>
+                    </a:extLst>
+                  </pic:spPr>
+                </pic:pic>
+              </a:graphicData>
+            </a:graphic>
+            <wp14:sizeRelH relativeFrom="margin">
+              <wp14:pctWidth>0</wp14:pctWidth>
+            </wp14:sizeRelH>
+            <wp14:sizeRelV relativeFrom="margin">
+              <wp14:pctHeight>0</wp14:pctHeight>
+            </wp14:sizeRelV>
+          </wp:anchor>
+        </w:drawing>
+      </w:r>
+    </w:p>
     <w:p/>
+    <w:p>
+      <w:pPr>
+        <w:rPr>
+          <w:noProof/>
+        </w:rPr>
+      </w:pPr>
+    </w:p>
     <w:p/>
     <w:p>
-      <w:r>
-        <w:br w:type="page"/>
-      </w:r>
-    </w:p>
-    <w:p>
       <w:pPr>
         <w:rPr>
           <w:noProof/>
@@ -13393,17 +13423,118 @@
     </w:p>
     <w:p>
       <w:pPr>
+        <w:jc w:val="center"/>
+        <w:rPr>
+          <w:u w:val="single"/>
+        </w:rPr>
+      </w:pPr>
+      <w:r>
+        <w:rPr>
+          <w:u w:val="single"/>
+        </w:rPr>
+        <w:t xml:space="preserve">Figure </w:t>
+      </w:r>
+      <w:r>
+        <w:rPr>
+          <w:u w:val="single"/>
+        </w:rPr>
+        <w:t>5</w:t>
+      </w:r>
+      <w:r>
+        <w:rPr>
+          <w:u w:val="single"/>
+        </w:rPr>
+        <w:t xml:space="preserve"> : </w:t>
+      </w:r>
+      <w:r>
+        <w:rPr>
+          <w:u w:val="single"/>
+        </w:rPr>
+        <w:t>MCT Hôte-</w:t>
+      </w:r>
+      <w:r>
+        <w:rPr>
+          <w:u w:val="single"/>
+        </w:rPr>
+        <w:t>Administrateur-Equipe</w:t>
+      </w:r>
+    </w:p>
+    <w:p>
+      <w:pPr>
         <w:rPr>
           <w:noProof/>
-        </w:rPr>
-      </w:pPr>
-    </w:p>
-    <w:p>
-      <w:pPr>
+          <w:u w:val="single"/>
+        </w:rPr>
+      </w:pPr>
+      <w:r>
         <w:rPr>
           <w:noProof/>
-        </w:rPr>
-      </w:pPr>
+          <w:u w:val="single"/>
+        </w:rPr>
+        <w:lastRenderedPageBreak/>
+        <w:drawing>
+          <wp:anchor distT="0" distB="0" distL="114300" distR="114300" simplePos="0" relativeHeight="251681792" behindDoc="1" locked="0" layoutInCell="1" allowOverlap="1" wp14:anchorId="57F99B00" wp14:editId="1C067717">
+            <wp:simplePos x="0" y="0"/>
+            <wp:positionH relativeFrom="margin">
+              <wp:align>center</wp:align>
+            </wp:positionH>
+            <wp:positionV relativeFrom="paragraph">
+              <wp:posOffset>5080</wp:posOffset>
+            </wp:positionV>
+            <wp:extent cx="5334000" cy="4769224"/>
+            <wp:effectExtent l="0" t="0" r="0" b="0"/>
+            <wp:wrapNone/>
+            <wp:docPr id="10" name="Image 10" descr="Une image contenant capture d’écran&#10;&#10;Description générée automatiquement"/>
+            <wp:cNvGraphicFramePr>
+              <a:graphicFrameLocks xmlns:a="http://schemas.openxmlformats.org/drawingml/2006/main" noChangeAspect="1"/>
+            </wp:cNvGraphicFramePr>
+            <a:graphic xmlns:a="http://schemas.openxmlformats.org/drawingml/2006/main">
+              <a:graphicData uri="http://schemas.openxmlformats.org/drawingml/2006/picture">
+                <pic:pic xmlns:pic="http://schemas.openxmlformats.org/drawingml/2006/picture">
+                  <pic:nvPicPr>
+                    <pic:cNvPr id="10" name="joueur.jpeg"/>
+                    <pic:cNvPicPr/>
+                  </pic:nvPicPr>
+                  <pic:blipFill rotWithShape="1">
+                    <a:blip r:embed="rId21">
+                      <a:extLst>
+                        <a:ext uri="{28A0092B-C50C-407E-A947-70E740481C1C}">
+                          <a14:useLocalDpi xmlns:a14="http://schemas.microsoft.com/office/drawing/2010/main" val="0"/>
+                        </a:ext>
+                      </a:extLst>
+                    </a:blip>
+                    <a:srcRect r="63582" b="35964"/>
+                    <a:stretch/>
+                  </pic:blipFill>
+                  <pic:spPr bwMode="auto">
+                    <a:xfrm>
+                      <a:off x="0" y="0"/>
+                      <a:ext cx="5334000" cy="4769224"/>
+                    </a:xfrm>
+                    <a:prstGeom prst="rect">
+                      <a:avLst/>
+                    </a:prstGeom>
+                    <a:ln>
+                      <a:noFill/>
+                    </a:ln>
+                    <a:extLst>
+                      <a:ext uri="{53640926-AAD7-44D8-BBD7-CCE9431645EC}">
+                        <a14:shadowObscured xmlns:a14="http://schemas.microsoft.com/office/drawing/2010/main"/>
+                      </a:ext>
+                    </a:extLst>
+                  </pic:spPr>
+                </pic:pic>
+              </a:graphicData>
+            </a:graphic>
+            <wp14:sizeRelH relativeFrom="margin">
+              <wp14:pctWidth>0</wp14:pctWidth>
+            </wp14:sizeRelH>
+            <wp14:sizeRelV relativeFrom="margin">
+              <wp14:pctHeight>0</wp14:pctHeight>
+            </wp14:sizeRelV>
+          </wp:anchor>
+        </w:drawing>
+      </w:r>
     </w:p>
     <w:p>
       <w:pPr>
@@ -13412,7 +13543,111 @@
         </w:rPr>
       </w:pPr>
     </w:p>
-    <w:p/>
+    <w:p>
+      <w:pPr>
+        <w:rPr>
+          <w:noProof/>
+        </w:rPr>
+      </w:pPr>
+    </w:p>
+    <w:p>
+      <w:pPr>
+        <w:rPr>
+          <w:noProof/>
+        </w:rPr>
+      </w:pPr>
+    </w:p>
+    <w:p>
+      <w:pPr>
+        <w:rPr>
+          <w:noProof/>
+        </w:rPr>
+      </w:pPr>
+    </w:p>
+    <w:p>
+      <w:pPr>
+        <w:rPr>
+          <w:noProof/>
+        </w:rPr>
+      </w:pPr>
+    </w:p>
+    <w:p>
+      <w:pPr>
+        <w:rPr>
+          <w:noProof/>
+        </w:rPr>
+      </w:pPr>
+    </w:p>
+    <w:p>
+      <w:pPr>
+        <w:rPr>
+          <w:noProof/>
+        </w:rPr>
+      </w:pPr>
+    </w:p>
+    <w:p>
+      <w:pPr>
+        <w:rPr>
+          <w:noProof/>
+        </w:rPr>
+      </w:pPr>
+    </w:p>
+    <w:p>
+      <w:pPr>
+        <w:rPr>
+          <w:noProof/>
+        </w:rPr>
+      </w:pPr>
+    </w:p>
+    <w:p>
+      <w:pPr>
+        <w:rPr>
+          <w:noProof/>
+        </w:rPr>
+      </w:pPr>
+    </w:p>
+    <w:p>
+      <w:pPr>
+        <w:rPr>
+          <w:noProof/>
+        </w:rPr>
+      </w:pPr>
+    </w:p>
+    <w:p>
+      <w:pPr>
+        <w:rPr>
+          <w:noProof/>
+        </w:rPr>
+      </w:pPr>
+    </w:p>
+    <w:p>
+      <w:pPr>
+        <w:rPr>
+          <w:noProof/>
+        </w:rPr>
+      </w:pPr>
+    </w:p>
+    <w:p>
+      <w:pPr>
+        <w:rPr>
+          <w:noProof/>
+        </w:rPr>
+      </w:pPr>
+    </w:p>
+    <w:p>
+      <w:pPr>
+        <w:rPr>
+          <w:noProof/>
+        </w:rPr>
+      </w:pPr>
+    </w:p>
+    <w:p>
+      <w:pPr>
+        <w:rPr>
+          <w:noProof/>
+        </w:rPr>
+      </w:pPr>
+    </w:p>
     <w:p>
       <w:pPr>
         <w:jc w:val="center"/>
@@ -13430,7 +13665,7 @@
         <w:rPr>
           <w:u w:val="single"/>
         </w:rPr>
-        <w:t>4</w:t>
+        <w:t>6</w:t>
       </w:r>
       <w:r>
         <w:rPr>
@@ -13442,14 +13677,14 @@
         <w:rPr>
           <w:u w:val="single"/>
         </w:rPr>
-        <w:t>Modèle conceptuel de traitements</w:t>
+        <w:t>MCT Joueurs</w:t>
       </w:r>
     </w:p>
     <w:p>
       <w:pPr>
         <w:sectPr>
-          <w:footerReference w:type="default" r:id="rId19"/>
-          <w:footerReference w:type="first" r:id="rId20"/>
+          <w:footerReference w:type="default" r:id="rId22"/>
+          <w:footerReference w:type="first" r:id="rId23"/>
           <w:pgSz w:w="16838" w:h="11906" w:orient="landscape"/>
           <w:pgMar w:top="1417" w:right="1417" w:bottom="1417" w:left="1417" w:header="708" w:footer="708" w:gutter="0"/>
           <w:pgNumType w:start="11"/>
@@ -13529,7 +13764,7 @@
       <w:pPr>
         <w:pStyle w:val="Titre1"/>
       </w:pPr>
-      <w:bookmarkStart w:id="8" w:name="_Toc25311710"/>
+      <w:bookmarkStart w:id="10" w:name="_Toc38114315"/>
       <w:r>
         <w:t xml:space="preserve">MCD </w:t>
       </w:r>
@@ -13542,10 +13777,10 @@
       <w:r>
         <w:t xml:space="preserve"> donnée</w:t>
       </w:r>
-      <w:bookmarkEnd w:id="8"/>
       <w:r>
         <w:t>s</w:t>
       </w:r>
+      <w:bookmarkEnd w:id="10"/>
     </w:p>
     <w:p/>
     <w:p>
@@ -13928,7 +14163,7 @@
                     <pic:cNvPicPr/>
                   </pic:nvPicPr>
                   <pic:blipFill>
-                    <a:blip r:embed="rId21">
+                    <a:blip r:embed="rId24">
                       <a:extLst>
                         <a:ext uri="{28A0092B-C50C-407E-A947-70E740481C1C}">
                           <a14:useLocalDpi xmlns:a14="http://schemas.microsoft.com/office/drawing/2010/main" val="0"/>
@@ -14116,7 +14351,7 @@
         <w:rPr>
           <w:u w:val="single"/>
         </w:rPr>
-        <w:t>5</w:t>
+        <w:t>7</w:t>
       </w:r>
       <w:r>
         <w:rPr>
@@ -14147,7 +14382,7 @@
       <w:pPr>
         <w:pStyle w:val="Titre1"/>
       </w:pPr>
-      <w:bookmarkStart w:id="9" w:name="_Toc25311711"/>
+      <w:bookmarkStart w:id="11" w:name="_Toc38114316"/>
       <w:r>
         <w:lastRenderedPageBreak/>
         <w:t>MR – Modèle relationne</w:t>
@@ -14155,7 +14390,7 @@
       <w:r>
         <w:t>l</w:t>
       </w:r>
-      <w:bookmarkEnd w:id="9"/>
+      <w:bookmarkEnd w:id="11"/>
     </w:p>
     <w:p/>
     <w:p>
@@ -14843,7 +15078,7 @@
       <w:pPr>
         <w:pStyle w:val="Titre1"/>
       </w:pPr>
-      <w:bookmarkStart w:id="10" w:name="_Toc25311712"/>
+      <w:bookmarkStart w:id="12" w:name="_Toc38114317"/>
       <w:r>
         <w:t xml:space="preserve">Script </w:t>
       </w:r>
@@ -14853,7 +15088,7 @@
       <w:r>
         <w:t xml:space="preserve"> de création de la BD</w:t>
       </w:r>
-      <w:bookmarkEnd w:id="10"/>
+      <w:bookmarkEnd w:id="12"/>
     </w:p>
     <w:p/>
     <w:p>
@@ -17058,7 +17293,7 @@
           <w:lang w:val="en-GB"/>
         </w:rPr>
       </w:pPr>
-      <w:bookmarkStart w:id="11" w:name="_Toc25311713"/>
+      <w:bookmarkStart w:id="13" w:name="_Toc38114318"/>
       <w:r>
         <w:lastRenderedPageBreak/>
         <w:t>Requête</w:t>
@@ -17072,26 +17307,7 @@
         </w:rPr>
         <w:t xml:space="preserve"> SQL dans PhpMyAdmin</w:t>
       </w:r>
-      <w:bookmarkEnd w:id="11"/>
-    </w:p>
-    <w:p>
-      <w:pPr>
-        <w:rPr>
-          <w:lang w:val="en-GB"/>
-        </w:rPr>
-      </w:pPr>
-    </w:p>
-    <w:p/>
-    <w:p/>
-    <w:p>
-      <w:pPr>
-        <w:pStyle w:val="Titre1"/>
-      </w:pPr>
-      <w:bookmarkStart w:id="12" w:name="_Toc25311716"/>
-      <w:r>
-        <w:t>Webographie</w:t>
-      </w:r>
-      <w:bookmarkEnd w:id="12"/>
+      <w:bookmarkEnd w:id="13"/>
     </w:p>
     <w:p/>
     <w:sectPr>
@@ -17479,7 +17695,7 @@
         <v:path o:extrusionok="f" gradientshapeok="t" o:connecttype="rect"/>
         <o:lock v:ext="edit" aspectratio="t"/>
       </v:shapetype>
-      <v:shape id="_x0000_i1036" type="#_x0000_t75" style="width:12pt;height:12pt;visibility:visible;mso-wrap-style:square" o:bullet="t">
+      <v:shape id="_x0000_i1031" type="#_x0000_t75" style="width:12pt;height:12pt;visibility:visible;mso-wrap-style:square" o:bullet="t">
         <v:imagedata r:id="rId1" o:title=""/>
       </v:shape>
     </w:pict>
@@ -20746,6 +20962,7 @@
     <w:rsidRoot w:val="00DC60AC"/>
     <w:rsid w:val="000E6B30"/>
     <w:rsid w:val="004832BA"/>
+    <w:rsid w:val="00484F6E"/>
     <w:rsid w:val="0050762C"/>
     <w:rsid w:val="00533D84"/>
     <w:rsid w:val="005B72B0"/>
@@ -21526,7 +21743,7 @@
 </file>
 
 <file path=customXml/itemProps2.xml><?xml version="1.0" encoding="utf-8"?>
-<ds:datastoreItem xmlns:ds="http://schemas.openxmlformats.org/officeDocument/2006/customXml" ds:itemID="{A46C710A-A719-481F-B092-881DD4DACBC7}">
+<ds:datastoreItem xmlns:ds="http://schemas.openxmlformats.org/officeDocument/2006/customXml" ds:itemID="{2A50DC97-035B-4ABC-B851-F46C91682D17}">
   <ds:schemaRefs>
     <ds:schemaRef ds:uri="http://schemas.openxmlformats.org/officeDocument/2006/bibliography"/>
   </ds:schemaRefs>

</xml_diff>